<commit_message>
Updated SDM Quick Guide.docx "Especificação"
</commit_message>
<xml_diff>
--- a/Documents/SDM Quick Guide.docx
+++ b/Documents/SDM Quick Guide.docx
@@ -91,6 +91,12 @@
           <w:lang w:val="pt-BR"/>
         </w:rPr>
         <w:t>Especificação: Gerar modelo de requisitos</w:t>
+      </w:r>
+      <w:r>
+        <w:rPr>
+          <w:lang w:val="pt-BR"/>
+        </w:rPr>
+        <w:t xml:space="preserve"> e validar com o cliente</w:t>
       </w:r>
       <w:r>
         <w:rPr>

</xml_diff>

<commit_message>
Updated SDM Quick Guide.docx and added Formulario.docx
</commit_message>
<xml_diff>
--- a/Documents/SDM Quick Guide.docx
+++ b/Documents/SDM Quick Guide.docx
@@ -11,6 +11,9 @@
       </w:r>
     </w:p>
     <w:p>
+      <w:pPr>
+        <w:spacing w:after="40"/>
+      </w:pPr>
       <w:proofErr w:type="spellStart"/>
       <w:r>
         <w:rPr>
@@ -30,6 +33,7 @@
           <w:ilvl w:val="0"/>
           <w:numId w:val="1"/>
         </w:numPr>
+        <w:spacing w:after="40"/>
         <w:rPr>
           <w:u w:val="single"/>
           <w:lang w:val="pt-BR"/>
@@ -50,6 +54,7 @@
           <w:ilvl w:val="1"/>
           <w:numId w:val="1"/>
         </w:numPr>
+        <w:spacing w:after="40"/>
         <w:rPr>
           <w:lang w:val="pt-BR"/>
         </w:rPr>
@@ -74,6 +79,12 @@
         </w:rPr>
         <w:t>.</w:t>
       </w:r>
+      <w:r>
+        <w:rPr>
+          <w:lang w:val="pt-BR"/>
+        </w:rPr>
+        <w:t xml:space="preserve"> Depois de alcançar 85%, é necessário protótipos.</w:t>
+      </w:r>
     </w:p>
     <w:p>
       <w:pPr>
@@ -82,21 +93,22 @@
           <w:ilvl w:val="1"/>
           <w:numId w:val="1"/>
         </w:numPr>
-        <w:rPr>
-          <w:lang w:val="pt-BR"/>
-        </w:rPr>
-      </w:pPr>
-      <w:r>
-        <w:rPr>
-          <w:lang w:val="pt-BR"/>
-        </w:rPr>
-        <w:t>Especificação: Gerar modelo de requisitos</w:t>
-      </w:r>
-      <w:r>
-        <w:rPr>
-          <w:lang w:val="pt-BR"/>
-        </w:rPr>
-        <w:t xml:space="preserve"> e validar com o cliente</w:t>
+        <w:spacing w:after="40"/>
+        <w:rPr>
+          <w:lang w:val="pt-BR"/>
+        </w:rPr>
+      </w:pPr>
+      <w:r>
+        <w:rPr>
+          <w:lang w:val="pt-BR"/>
+        </w:rPr>
+        <w:t>Especific</w:t>
+      </w:r>
+      <w:r>
+        <w:rPr>
+          <w:lang w:val="pt-BR"/>
+        </w:rPr>
+        <w:t>ação: Gerar modelo de requisitos</w:t>
       </w:r>
       <w:r>
         <w:rPr>
@@ -112,6 +124,7 @@
           <w:ilvl w:val="1"/>
           <w:numId w:val="1"/>
         </w:numPr>
+        <w:spacing w:after="40"/>
         <w:rPr>
           <w:lang w:val="pt-BR"/>
         </w:rPr>
@@ -136,6 +149,7 @@
           <w:ilvl w:val="0"/>
           <w:numId w:val="1"/>
         </w:numPr>
+        <w:spacing w:after="40"/>
         <w:rPr>
           <w:u w:val="single"/>
           <w:lang w:val="pt-BR"/>
@@ -156,6 +170,7 @@
           <w:ilvl w:val="1"/>
           <w:numId w:val="1"/>
         </w:numPr>
+        <w:spacing w:after="40"/>
         <w:rPr>
           <w:lang w:val="pt-BR"/>
         </w:rPr>
@@ -180,6 +195,7 @@
           <w:ilvl w:val="1"/>
           <w:numId w:val="1"/>
         </w:numPr>
+        <w:spacing w:after="40"/>
         <w:rPr>
           <w:lang w:val="pt-BR"/>
         </w:rPr>
@@ -218,6 +234,7 @@
           <w:ilvl w:val="1"/>
           <w:numId w:val="1"/>
         </w:numPr>
+        <w:spacing w:after="40"/>
         <w:rPr>
           <w:lang w:val="pt-BR"/>
         </w:rPr>
@@ -250,6 +267,7 @@
           <w:ilvl w:val="0"/>
           <w:numId w:val="1"/>
         </w:numPr>
+        <w:spacing w:after="40"/>
         <w:rPr>
           <w:u w:val="single"/>
           <w:lang w:val="pt-BR"/>
@@ -270,6 +288,7 @@
           <w:ilvl w:val="1"/>
           <w:numId w:val="1"/>
         </w:numPr>
+        <w:spacing w:after="40"/>
         <w:rPr>
           <w:lang w:val="pt-BR"/>
         </w:rPr>
@@ -294,6 +313,7 @@
           <w:ilvl w:val="1"/>
           <w:numId w:val="1"/>
         </w:numPr>
+        <w:spacing w:after="40"/>
         <w:rPr>
           <w:lang w:val="pt-BR"/>
         </w:rPr>
@@ -318,6 +338,7 @@
           <w:ilvl w:val="1"/>
           <w:numId w:val="1"/>
         </w:numPr>
+        <w:spacing w:after="40"/>
         <w:rPr>
           <w:lang w:val="pt-BR"/>
         </w:rPr>
@@ -342,6 +363,7 @@
           <w:ilvl w:val="0"/>
           <w:numId w:val="1"/>
         </w:numPr>
+        <w:spacing w:after="40"/>
         <w:rPr>
           <w:u w:val="single"/>
           <w:lang w:val="pt-BR"/>
@@ -362,6 +384,7 @@
           <w:ilvl w:val="1"/>
           <w:numId w:val="1"/>
         </w:numPr>
+        <w:spacing w:after="40"/>
         <w:rPr>
           <w:lang w:val="pt-BR"/>
         </w:rPr>
@@ -386,6 +409,7 @@
           <w:ilvl w:val="0"/>
           <w:numId w:val="1"/>
         </w:numPr>
+        <w:spacing w:after="40"/>
         <w:rPr>
           <w:u w:val="single"/>
           <w:lang w:val="pt-BR"/>
@@ -406,6 +430,7 @@
           <w:ilvl w:val="1"/>
           <w:numId w:val="1"/>
         </w:numPr>
+        <w:spacing w:after="40"/>
         <w:rPr>
           <w:lang w:val="pt-BR"/>
         </w:rPr>
@@ -430,6 +455,7 @@
           <w:ilvl w:val="1"/>
           <w:numId w:val="1"/>
         </w:numPr>
+        <w:spacing w:after="40"/>
         <w:rPr>
           <w:lang w:val="pt-BR"/>
         </w:rPr>
@@ -468,6 +494,7 @@
           <w:ilvl w:val="0"/>
           <w:numId w:val="1"/>
         </w:numPr>
+        <w:spacing w:after="40"/>
         <w:rPr>
           <w:u w:val="single"/>
           <w:lang w:val="pt-BR"/>
@@ -488,6 +515,7 @@
           <w:ilvl w:val="1"/>
           <w:numId w:val="1"/>
         </w:numPr>
+        <w:spacing w:after="40"/>
         <w:rPr>
           <w:lang w:val="pt-BR"/>
         </w:rPr>
@@ -521,6 +549,7 @@
     </w:p>
     <w:p>
       <w:pPr>
+        <w:spacing w:after="40"/>
         <w:rPr>
           <w:lang w:val="pt-BR"/>
         </w:rPr>
@@ -559,6 +588,7 @@
     </w:p>
     <w:p>
       <w:pPr>
+        <w:spacing w:after="40"/>
         <w:rPr>
           <w:lang w:val="pt-BR"/>
         </w:rPr>
@@ -585,6 +615,7 @@
     </w:p>
     <w:p>
       <w:pPr>
+        <w:spacing w:after="40"/>
         <w:rPr>
           <w:lang w:val="pt-BR"/>
         </w:rPr>
@@ -608,12 +639,14 @@
         </w:rPr>
         <w:t xml:space="preserve"> Modificador de ajuste de produção do funcionário. Acima de 8 horas diárias, acarretará em perda de </w:t>
       </w:r>
-      <w:r>
-        <w:rPr>
-          <w:lang w:val="pt-BR"/>
-        </w:rPr>
-        <w:t>vigor</w:t>
-      </w:r>
+      <w:proofErr w:type="spellStart"/>
+      <w:r>
+        <w:rPr>
+          <w:lang w:val="pt-BR"/>
+        </w:rPr>
+        <w:t>estamina</w:t>
+      </w:r>
+      <w:proofErr w:type="spellEnd"/>
       <w:r>
         <w:rPr>
           <w:lang w:val="pt-BR"/>
@@ -636,8 +669,16 @@
         <w:rPr>
           <w:lang w:val="pt-BR"/>
         </w:rPr>
-        <w:t xml:space="preserve"> em vigor</w:t>
-      </w:r>
+        <w:t xml:space="preserve"> em </w:t>
+      </w:r>
+      <w:proofErr w:type="spellStart"/>
+      <w:r>
+        <w:rPr>
+          <w:lang w:val="pt-BR"/>
+        </w:rPr>
+        <w:t>estamina</w:t>
+      </w:r>
+      <w:proofErr w:type="spellEnd"/>
       <w:r>
         <w:rPr>
           <w:lang w:val="pt-BR"/>
@@ -647,16 +688,26 @@
     </w:p>
     <w:p>
       <w:pPr>
-        <w:rPr>
-          <w:lang w:val="pt-BR"/>
-        </w:rPr>
-      </w:pPr>
+        <w:spacing w:after="40"/>
+        <w:rPr>
+          <w:lang w:val="pt-BR"/>
+        </w:rPr>
+      </w:pPr>
+      <w:proofErr w:type="spellStart"/>
       <w:r>
         <w:rPr>
           <w:b/>
           <w:lang w:val="pt-BR"/>
         </w:rPr>
-        <w:t>Vigor e Moral</w:t>
+        <w:t>Estamina</w:t>
+      </w:r>
+      <w:proofErr w:type="spellEnd"/>
+      <w:r>
+        <w:rPr>
+          <w:b/>
+          <w:lang w:val="pt-BR"/>
+        </w:rPr>
+        <w:t xml:space="preserve"> e Moral</w:t>
       </w:r>
       <w:r>
         <w:rPr>
@@ -664,9 +715,30 @@
         </w:rPr>
         <w:t>: Determinam a produtividade do funcionário. Além disso, quando o moral estiver baixo, o funcionário pode pedir demissão.</w:t>
       </w:r>
-    </w:p>
-    <w:p>
-      <w:pPr>
+      <w:r>
+        <w:rPr>
+          <w:lang w:val="pt-BR"/>
+        </w:rPr>
+        <w:t xml:space="preserve"> Baixo </w:t>
+      </w:r>
+      <w:proofErr w:type="spellStart"/>
+      <w:r>
+        <w:rPr>
+          <w:lang w:val="pt-BR"/>
+        </w:rPr>
+        <w:t>Estamina</w:t>
+      </w:r>
+      <w:proofErr w:type="spellEnd"/>
+      <w:r>
+        <w:rPr>
+          <w:lang w:val="pt-BR"/>
+        </w:rPr>
+        <w:t xml:space="preserve"> e falta de pagamentos geram perdas em Moral.</w:t>
+      </w:r>
+    </w:p>
+    <w:p>
+      <w:pPr>
+        <w:spacing w:after="40"/>
         <w:rPr>
           <w:lang w:val="pt-BR"/>
         </w:rPr>
@@ -693,6 +765,7 @@
     </w:p>
     <w:p>
       <w:pPr>
+        <w:spacing w:after="40"/>
         <w:rPr>
           <w:lang w:val="pt-BR"/>
         </w:rPr>
@@ -772,6 +845,7 @@
     </w:p>
     <w:p>
       <w:pPr>
+        <w:spacing w:after="40"/>
         <w:rPr>
           <w:lang w:val="pt-BR"/>
         </w:rPr>

</xml_diff>